<commit_message>
Adding work with Medical tests: output a list and print the Protocol
</commit_message>
<xml_diff>
--- a/wwwroot/Templates/MedicalTest/Protocol.docx
+++ b/wwwroot/Templates/MedicalTest/Protocol.docx
@@ -100,6 +100,7 @@
       <w:r>
         <w:t xml:space="preserve"> </w:t>
       </w:r>
+      <w:proofErr w:type="spellStart"/>
       <w:r>
         <w:rPr>
           <w:rFonts w:ascii="Times New Roman" w:hAnsi="Times New Roman"/>
@@ -107,8 +108,9 @@
           <w:szCs w:val="20"/>
           <w:lang w:eastAsia="ru-RU"/>
         </w:rPr>
-        <w:t>г.Казань,</w:t>
-      </w:r>
+        <w:t>г.Казань</w:t>
+      </w:r>
+      <w:proofErr w:type="spellEnd"/>
       <w:r>
         <w:rPr>
           <w:rFonts w:ascii="Times New Roman" w:hAnsi="Times New Roman"/>
@@ -116,8 +118,18 @@
           <w:szCs w:val="20"/>
           <w:lang w:eastAsia="ru-RU"/>
         </w:rPr>
+        <w:t>,</w:t>
+      </w:r>
+      <w:r>
+        <w:rPr>
+          <w:rFonts w:ascii="Times New Roman" w:hAnsi="Times New Roman"/>
+          <w:sz w:val="20"/>
+          <w:szCs w:val="20"/>
+          <w:lang w:eastAsia="ru-RU"/>
+        </w:rPr>
         <w:t xml:space="preserve"> </w:t>
       </w:r>
+      <w:proofErr w:type="spellStart"/>
       <w:r>
         <w:rPr>
           <w:rFonts w:ascii="Times New Roman" w:hAnsi="Times New Roman"/>
@@ -125,7 +137,17 @@
           <w:szCs w:val="20"/>
           <w:lang w:eastAsia="ru-RU"/>
         </w:rPr>
-        <w:t xml:space="preserve">ул.Аэропортовская, </w:t>
+        <w:t>ул.Аэропортовская</w:t>
+      </w:r>
+      <w:proofErr w:type="spellEnd"/>
+      <w:r>
+        <w:rPr>
+          <w:rFonts w:ascii="Times New Roman" w:hAnsi="Times New Roman"/>
+          <w:sz w:val="20"/>
+          <w:szCs w:val="20"/>
+          <w:lang w:eastAsia="ru-RU"/>
+        </w:rPr>
+        <w:t xml:space="preserve">, </w:t>
       </w:r>
       <w:r>
         <w:rPr>
@@ -445,13 +467,22 @@
         </w:rPr>
         <w:t xml:space="preserve">БОРАТОРНЫХ ИССЛЕДОВАНИЙ № </w:t>
       </w:r>
+      <w:bookmarkStart w:id="0" w:name="TEAMNUM"/>
       <w:r>
         <w:rPr>
           <w:b/>
           <w:lang w:val="en-US"/>
         </w:rPr>
-        <w:t>PNUM</w:t>
-      </w:r>
+        <w:t>TEAM</w:t>
+      </w:r>
+      <w:r>
+        <w:rPr>
+          <w:b/>
+          <w:lang w:val="en-US"/>
+        </w:rPr>
+        <w:t>NUM</w:t>
+      </w:r>
+      <w:bookmarkEnd w:id="0"/>
     </w:p>
     <w:p>
       <w:pPr>
@@ -474,13 +505,15 @@
         </w:rPr>
         <w:t xml:space="preserve"> «</w:t>
       </w:r>
+      <w:bookmarkStart w:id="1" w:name="CURRENTDATE"/>
       <w:r>
         <w:rPr>
           <w:b/>
           <w:lang w:val="en-US"/>
         </w:rPr>
-        <w:t>#CURRENTDATE#</w:t>
-      </w:r>
+        <w:t>CURRENTDATE</w:t>
+      </w:r>
+      <w:bookmarkEnd w:id="1"/>
       <w:r>
         <w:rPr>
           <w:b/>
@@ -488,13 +521,15 @@
         </w:rPr>
         <w:t xml:space="preserve">» </w:t>
       </w:r>
+      <w:bookmarkStart w:id="2" w:name="CURRENTMONTH"/>
       <w:r>
         <w:rPr>
           <w:b/>
           <w:lang w:val="en-US"/>
         </w:rPr>
-        <w:t>#CURRENTMONTH#</w:t>
-      </w:r>
+        <w:t>CURRENTMONTH</w:t>
+      </w:r>
+      <w:bookmarkEnd w:id="2"/>
       <w:r>
         <w:rPr>
           <w:b/>
@@ -502,13 +537,15 @@
         </w:rPr>
         <w:t xml:space="preserve"> </w:t>
       </w:r>
+      <w:bookmarkStart w:id="3" w:name="CURRENTYEAR"/>
       <w:r>
         <w:rPr>
           <w:b/>
           <w:lang w:val="en-US"/>
         </w:rPr>
-        <w:t>#CURRENTYEAR#</w:t>
-      </w:r>
+        <w:t>CURRENTYEAR</w:t>
+      </w:r>
+      <w:bookmarkEnd w:id="3"/>
       <w:r>
         <w:rPr>
           <w:b/>
@@ -708,7 +745,43 @@
           <w:sz w:val="24"/>
           <w:szCs w:val="24"/>
         </w:rPr>
-        <w:t xml:space="preserve">: выявление антител IgM/IgG </w:t>
+        <w:t xml:space="preserve">: выявление антител </w:t>
+      </w:r>
+      <w:proofErr w:type="spellStart"/>
+      <w:r>
+        <w:rPr>
+          <w:rFonts w:ascii="Times New Roman" w:hAnsi="Times New Roman"/>
+          <w:sz w:val="24"/>
+          <w:szCs w:val="24"/>
+        </w:rPr>
+        <w:t>IgM</w:t>
+      </w:r>
+      <w:proofErr w:type="spellEnd"/>
+      <w:r>
+        <w:rPr>
+          <w:rFonts w:ascii="Times New Roman" w:hAnsi="Times New Roman"/>
+          <w:sz w:val="24"/>
+          <w:szCs w:val="24"/>
+        </w:rPr>
+        <w:t>/</w:t>
+      </w:r>
+      <w:proofErr w:type="spellStart"/>
+      <w:r>
+        <w:rPr>
+          <w:rFonts w:ascii="Times New Roman" w:hAnsi="Times New Roman"/>
+          <w:sz w:val="24"/>
+          <w:szCs w:val="24"/>
+        </w:rPr>
+        <w:t>IgG</w:t>
+      </w:r>
+      <w:proofErr w:type="spellEnd"/>
+      <w:r>
+        <w:rPr>
+          <w:rFonts w:ascii="Times New Roman" w:hAnsi="Times New Roman"/>
+          <w:sz w:val="24"/>
+          <w:szCs w:val="24"/>
+        </w:rPr>
+        <w:t xml:space="preserve"> </w:t>
       </w:r>
       <w:r>
         <w:rPr>
@@ -727,6 +800,7 @@
         </w:rPr>
         <w:t>-</w:t>
       </w:r>
+      <w:proofErr w:type="spellStart"/>
       <w:r>
         <w:rPr>
           <w:rFonts w:ascii="Times New Roman" w:hAnsi="Times New Roman"/>
@@ -736,6 +810,7 @@
         </w:rPr>
         <w:t>CoV</w:t>
       </w:r>
+      <w:proofErr w:type="spellEnd"/>
       <w:r>
         <w:rPr>
           <w:rFonts w:ascii="Times New Roman" w:hAnsi="Times New Roman"/>
@@ -819,7 +894,39 @@
           <w:rFonts w:ascii="Times New Roman" w:hAnsi="Times New Roman"/>
           <w:sz w:val="20"/>
         </w:rPr>
-        <w:t xml:space="preserve">а бесприборная иммунохроматографическая тест-система </w:t>
+        <w:t xml:space="preserve">а </w:t>
+      </w:r>
+      <w:proofErr w:type="spellStart"/>
+      <w:r>
+        <w:rPr>
+          <w:rFonts w:ascii="Times New Roman" w:hAnsi="Times New Roman"/>
+          <w:sz w:val="20"/>
+        </w:rPr>
+        <w:t>бесприборная</w:t>
+      </w:r>
+      <w:proofErr w:type="spellEnd"/>
+      <w:r>
+        <w:rPr>
+          <w:rFonts w:ascii="Times New Roman" w:hAnsi="Times New Roman"/>
+          <w:sz w:val="20"/>
+        </w:rPr>
+        <w:t xml:space="preserve"> </w:t>
+      </w:r>
+      <w:proofErr w:type="spellStart"/>
+      <w:r>
+        <w:rPr>
+          <w:rFonts w:ascii="Times New Roman" w:hAnsi="Times New Roman"/>
+          <w:sz w:val="20"/>
+        </w:rPr>
+        <w:t>иммунохроматографическая</w:t>
+      </w:r>
+      <w:proofErr w:type="spellEnd"/>
+      <w:r>
+        <w:rPr>
+          <w:rFonts w:ascii="Times New Roman" w:hAnsi="Times New Roman"/>
+          <w:sz w:val="20"/>
+        </w:rPr>
+        <w:t xml:space="preserve"> тест-система </w:t>
       </w:r>
       <w:r>
         <w:rPr>
@@ -874,6 +981,7 @@
         </w:rPr>
         <w:t>-</w:t>
       </w:r>
+      <w:proofErr w:type="spellStart"/>
       <w:r>
         <w:rPr>
           <w:rFonts w:ascii="Times New Roman" w:hAnsi="Times New Roman"/>
@@ -882,6 +990,7 @@
         </w:rPr>
         <w:t>Cov</w:t>
       </w:r>
+      <w:proofErr w:type="spellEnd"/>
       <w:r>
         <w:rPr>
           <w:rFonts w:ascii="Times New Roman" w:hAnsi="Times New Roman"/>
@@ -1069,273 +1178,6 @@
           </w:p>
         </w:tc>
       </w:tr>
-      <w:tr>
-        <w:trPr>
-          <w:trHeight w:val="300"/>
-        </w:trPr>
-        <w:tc>
-          <w:tcPr>
-            <w:tcW w:w="445" w:type="dxa"/>
-            <w:noWrap/>
-            <w:vAlign w:val="center"/>
-          </w:tcPr>
-          <w:p>
-            <w:pPr>
-              <w:pStyle w:val="a8"/>
-              <w:ind w:left="-108" w:right="-97"/>
-              <w:jc w:val="center"/>
-              <w:rPr>
-                <w:rFonts w:ascii="Times New Roman" w:hAnsi="Times New Roman"/>
-                <w:sz w:val="22"/>
-                <w:szCs w:val="22"/>
-                <w:lang w:val="en-US"/>
-              </w:rPr>
-            </w:pPr>
-            <w:r>
-              <w:rPr>
-                <w:rFonts w:ascii="Times New Roman" w:hAnsi="Times New Roman"/>
-                <w:sz w:val="22"/>
-                <w:szCs w:val="22"/>
-                <w:lang w:val="en-US"/>
-              </w:rPr>
-              <w:t>#I</w:t>
-            </w:r>
-          </w:p>
-        </w:tc>
-        <w:tc>
-          <w:tcPr>
-            <w:tcW w:w="3637" w:type="dxa"/>
-            <w:noWrap/>
-            <w:vAlign w:val="center"/>
-          </w:tcPr>
-          <w:p>
-            <w:pPr>
-              <w:spacing w:after="0"/>
-              <w:ind w:left="-49" w:right="-58"/>
-              <w:rPr>
-                <w:rFonts w:ascii="Times New Roman" w:hAnsi="Times New Roman"/>
-                <w:lang w:val="en-US"/>
-              </w:rPr>
-            </w:pPr>
-            <w:r>
-              <w:rPr>
-                <w:rFonts w:ascii="Times New Roman" w:hAnsi="Times New Roman"/>
-                <w:lang w:val="en-US"/>
-              </w:rPr>
-              <w:t>#FIO</w:t>
-            </w:r>
-          </w:p>
-        </w:tc>
-        <w:tc>
-          <w:tcPr>
-            <w:tcW w:w="2410" w:type="dxa"/>
-            <w:vAlign w:val="center"/>
-          </w:tcPr>
-          <w:p>
-            <w:pPr>
-              <w:pStyle w:val="a8"/>
-              <w:ind w:left="-108" w:right="-108"/>
-              <w:jc w:val="center"/>
-              <w:rPr>
-                <w:rFonts w:ascii="Times New Roman" w:hAnsi="Times New Roman"/>
-                <w:sz w:val="22"/>
-                <w:szCs w:val="22"/>
-              </w:rPr>
-            </w:pPr>
-            <w:r>
-              <w:rPr>
-                <w:rFonts w:ascii="Times New Roman" w:hAnsi="Times New Roman"/>
-                <w:sz w:val="22"/>
-                <w:szCs w:val="22"/>
-              </w:rPr>
-              <w:t xml:space="preserve">антитела </w:t>
-            </w:r>
-            <w:r>
-              <w:rPr>
-                <w:rFonts w:ascii="Times New Roman" w:hAnsi="Times New Roman"/>
-                <w:sz w:val="22"/>
-                <w:szCs w:val="22"/>
-                <w:lang w:val="en-US"/>
-              </w:rPr>
-              <w:t>SARS</w:t>
-            </w:r>
-            <w:r>
-              <w:rPr>
-                <w:rFonts w:ascii="Times New Roman" w:hAnsi="Times New Roman"/>
-                <w:sz w:val="22"/>
-                <w:szCs w:val="22"/>
-              </w:rPr>
-              <w:t>-</w:t>
-            </w:r>
-            <w:r>
-              <w:rPr>
-                <w:rFonts w:ascii="Times New Roman" w:hAnsi="Times New Roman"/>
-                <w:sz w:val="22"/>
-                <w:szCs w:val="22"/>
-                <w:lang w:val="en-US"/>
-              </w:rPr>
-              <w:t>CoV</w:t>
-            </w:r>
-            <w:r>
-              <w:rPr>
-                <w:rFonts w:ascii="Times New Roman" w:hAnsi="Times New Roman"/>
-                <w:sz w:val="22"/>
-                <w:szCs w:val="22"/>
-              </w:rPr>
-              <w:t>-2</w:t>
-            </w:r>
-          </w:p>
-        </w:tc>
-        <w:tc>
-          <w:tcPr>
-            <w:tcW w:w="2297" w:type="dxa"/>
-            <w:vAlign w:val="center"/>
-          </w:tcPr>
-          <w:p>
-            <w:pPr>
-              <w:spacing w:after="0"/>
-              <w:ind w:left="-108" w:right="-108"/>
-              <w:jc w:val="center"/>
-              <w:rPr>
-                <w:rFonts w:ascii="Times New Roman" w:hAnsi="Times New Roman"/>
-                <w:lang w:val="en-US"/>
-              </w:rPr>
-            </w:pPr>
-            <w:r>
-              <w:rPr>
-                <w:rFonts w:ascii="Times New Roman" w:hAnsi="Times New Roman"/>
-                <w:lang w:val="en-US"/>
-              </w:rPr>
-              <w:t>#TNUM</w:t>
-            </w:r>
-          </w:p>
-        </w:tc>
-        <w:tc>
-          <w:tcPr>
-            <w:tcW w:w="1701" w:type="dxa"/>
-            <w:noWrap/>
-            <w:vAlign w:val="center"/>
-          </w:tcPr>
-          <w:p>
-            <w:pPr>
-              <w:pStyle w:val="a8"/>
-              <w:ind w:left="-108" w:right="-108"/>
-              <w:jc w:val="center"/>
-              <w:rPr>
-                <w:rFonts w:ascii="Times New Roman" w:hAnsi="Times New Roman"/>
-                <w:bCs/>
-                <w:sz w:val="22"/>
-                <w:szCs w:val="22"/>
-                <w:lang w:val="en-US"/>
-              </w:rPr>
-            </w:pPr>
-            <w:r>
-              <w:rPr>
-                <w:rFonts w:ascii="Times New Roman" w:hAnsi="Times New Roman"/>
-                <w:bCs/>
-                <w:sz w:val="22"/>
-                <w:szCs w:val="22"/>
-                <w:lang w:val="en-US"/>
-              </w:rPr>
-              <w:t>#TRESULT</w:t>
-            </w:r>
-          </w:p>
-        </w:tc>
-      </w:tr>
-      <w:tr>
-        <w:trPr>
-          <w:trHeight w:val="300"/>
-        </w:trPr>
-        <w:tc>
-          <w:tcPr>
-            <w:tcW w:w="445" w:type="dxa"/>
-            <w:noWrap/>
-            <w:vAlign w:val="center"/>
-          </w:tcPr>
-          <w:p>
-            <w:pPr>
-              <w:pStyle w:val="a8"/>
-              <w:ind w:left="-108" w:right="-111"/>
-              <w:jc w:val="center"/>
-              <w:rPr>
-                <w:rFonts w:ascii="Times New Roman" w:hAnsi="Times New Roman"/>
-                <w:sz w:val="22"/>
-                <w:szCs w:val="22"/>
-              </w:rPr>
-            </w:pPr>
-          </w:p>
-        </w:tc>
-        <w:tc>
-          <w:tcPr>
-            <w:tcW w:w="3637" w:type="dxa"/>
-            <w:noWrap/>
-            <w:vAlign w:val="center"/>
-          </w:tcPr>
-          <w:p>
-            <w:pPr>
-              <w:spacing w:after="0"/>
-              <w:rPr>
-                <w:rFonts w:ascii="Times New Roman" w:hAnsi="Times New Roman"/>
-                <w:lang w:val="en-US"/>
-              </w:rPr>
-            </w:pPr>
-          </w:p>
-        </w:tc>
-        <w:tc>
-          <w:tcPr>
-            <w:tcW w:w="2410" w:type="dxa"/>
-            <w:vAlign w:val="center"/>
-          </w:tcPr>
-          <w:p>
-            <w:pPr>
-              <w:pStyle w:val="a8"/>
-              <w:ind w:left="-116" w:right="-111"/>
-              <w:jc w:val="center"/>
-              <w:rPr>
-                <w:rFonts w:ascii="Times New Roman" w:hAnsi="Times New Roman"/>
-                <w:sz w:val="22"/>
-                <w:szCs w:val="22"/>
-              </w:rPr>
-            </w:pPr>
-          </w:p>
-        </w:tc>
-        <w:tc>
-          <w:tcPr>
-            <w:tcW w:w="2297" w:type="dxa"/>
-            <w:vAlign w:val="center"/>
-          </w:tcPr>
-          <w:p>
-            <w:pPr>
-              <w:spacing w:after="0"/>
-              <w:ind w:left="-105" w:right="-110"/>
-              <w:jc w:val="center"/>
-              <w:rPr>
-                <w:rFonts w:ascii="Times New Roman" w:hAnsi="Times New Roman"/>
-              </w:rPr>
-            </w:pPr>
-          </w:p>
-        </w:tc>
-        <w:tc>
-          <w:tcPr>
-            <w:tcW w:w="1701" w:type="dxa"/>
-            <w:noWrap/>
-            <w:vAlign w:val="center"/>
-          </w:tcPr>
-          <w:p>
-            <w:pPr>
-              <w:pStyle w:val="a8"/>
-              <w:ind w:left="-108" w:right="-130"/>
-              <w:jc w:val="center"/>
-              <w:rPr>
-                <w:rFonts w:ascii="Times New Roman" w:hAnsi="Times New Roman"/>
-                <w:bCs/>
-                <w:sz w:val="22"/>
-                <w:szCs w:val="22"/>
-              </w:rPr>
-            </w:pPr>
-          </w:p>
-        </w:tc>
-      </w:tr>
     </w:tbl>
     <w:p>
       <w:pPr>
@@ -1508,15 +1350,17 @@
         </w:rPr>
         <w:t xml:space="preserve"> </w:t>
       </w:r>
-      <w:r>
-        <w:rPr>
-          <w:rFonts w:ascii="Times New Roman" w:hAnsi="Times New Roman"/>
-          <w:b/>
-          <w:sz w:val="24"/>
-          <w:szCs w:val="24"/>
-        </w:rPr>
-        <w:t>#RESULT#</w:t>
-      </w:r>
+      <w:bookmarkStart w:id="4" w:name="RESULT"/>
+      <w:r>
+        <w:rPr>
+          <w:rFonts w:ascii="Times New Roman" w:hAnsi="Times New Roman"/>
+          <w:b/>
+          <w:sz w:val="24"/>
+          <w:szCs w:val="24"/>
+        </w:rPr>
+        <w:t>RESULT</w:t>
+      </w:r>
+      <w:bookmarkEnd w:id="4"/>
     </w:p>
     <w:p>
       <w:pPr>

</xml_diff>